<commit_message>
update the manuscript content with figure 1 and tables 3 and 4
</commit_message>
<xml_diff>
--- a/Paper/discussion_addition.docx
+++ b/Paper/discussion_addition.docx
@@ -184,26 +184,81 @@
           <w:sz w:val="22"/>
           <w:szCs w:val="22"/>
         </w:rPr>
-        <w:t>Figure 1:</w:t>
-      </w:r>
-      <w:r>
-        <w:rPr>
-          <w:rFonts w:ascii="Arial" w:hAnsi="Arial" w:cs="Arial"/>
-          <w:sz w:val="22"/>
-          <w:szCs w:val="22"/>
-        </w:rPr>
-        <w:t xml:space="preserve"> Illustrates the distribution of the closest Euclidean distances in the LTE-3 embedding space, used by the standardization method LTE-3+Euclidean </w:t>
+        <w:t xml:space="preserve">Figure </w:t>
+      </w:r>
+      <w:proofErr w:type="gramStart"/>
+      <w:r>
+        <w:rPr>
+          <w:rFonts w:ascii="Arial" w:hAnsi="Arial" w:cs="Arial"/>
+          <w:b/>
+          <w:bCs/>
+          <w:sz w:val="22"/>
+          <w:szCs w:val="22"/>
+        </w:rPr>
+        <w:t>1:</w:t>
+      </w:r>
+      <w:r>
+        <w:rPr>
+          <w:rFonts w:ascii="Arial" w:eastAsia="Arial" w:hAnsi="Arial" w:cs="Arial"/>
+          <w:b/>
+          <w:sz w:val="21"/>
+          <w:szCs w:val="21"/>
+          <w:lang w:val="en"/>
+        </w:rPr>
+        <w:t>Distribution</w:t>
+      </w:r>
+      <w:proofErr w:type="gramEnd"/>
+      <w:r>
+        <w:rPr>
+          <w:rFonts w:ascii="Arial" w:eastAsia="Arial" w:hAnsi="Arial" w:cs="Arial"/>
+          <w:b/>
+          <w:sz w:val="21"/>
+          <w:szCs w:val="21"/>
+          <w:lang w:val="en"/>
+        </w:rPr>
+        <w:t xml:space="preserve"> of closest Euclidean distances in the LTE-3 embedding space by the method LTE-3+Euclidean </w:t>
       </w:r>
       <w:proofErr w:type="spellStart"/>
       <w:r>
         <w:rPr>
-          <w:rFonts w:ascii="Arial" w:hAnsi="Arial" w:cs="Arial"/>
-          <w:sz w:val="22"/>
-          <w:szCs w:val="22"/>
+          <w:rFonts w:ascii="Arial" w:eastAsia="Arial" w:hAnsi="Arial" w:cs="Arial"/>
+          <w:b/>
+          <w:sz w:val="21"/>
+          <w:szCs w:val="21"/>
+          <w:lang w:val="en"/>
         </w:rPr>
         <w:t>Dist</w:t>
       </w:r>
       <w:proofErr w:type="spellEnd"/>
+    </w:p>
+    <w:p>
+      <w:pPr>
+        <w:pStyle w:val="NormalWeb"/>
+        <w:spacing w:before="0" w:beforeAutospacing="0" w:after="0" w:afterAutospacing="0"/>
+        <w:rPr>
+          <w:rFonts w:ascii="Arial" w:hAnsi="Arial" w:cs="Arial"/>
+          <w:sz w:val="22"/>
+          <w:szCs w:val="22"/>
+        </w:rPr>
+      </w:pPr>
+      <w:r>
+        <w:rPr>
+          <w:rFonts w:ascii="Arial" w:hAnsi="Arial" w:cs="Arial"/>
+          <w:sz w:val="22"/>
+          <w:szCs w:val="22"/>
+        </w:rPr>
+        <w:t xml:space="preserve">Illustrates the distribution of the closest Euclidean distances in the LTE-3 embedding space, used by the standardization method LTE-3+Euclidean </w:t>
+      </w:r>
+      <w:proofErr w:type="spellStart"/>
+      <w:r>
+        <w:rPr>
+          <w:rFonts w:ascii="Arial" w:hAnsi="Arial" w:cs="Arial"/>
+          <w:sz w:val="22"/>
+          <w:szCs w:val="22"/>
+        </w:rPr>
+        <w:t>Dist</w:t>
+      </w:r>
+      <w:proofErr w:type="spellEnd"/>
       <w:r>
         <w:rPr>
           <w:rFonts w:ascii="Arial" w:hAnsi="Arial" w:cs="Arial"/>
@@ -228,7 +283,16 @@
           <w:sz w:val="22"/>
           <w:szCs w:val="22"/>
         </w:rPr>
-        <w:t xml:space="preserve"> uses this distance to identify the nearest standardized term from the WHO system and then maps it to the respective tumor name in the CTR. The box plot in red shows the instances when the LTE-3 + Euclidean </w:t>
+        <w:t xml:space="preserve"> uses this distance to identify the nearest standardized term from the WHO </w:t>
+      </w:r>
+      <w:r>
+        <w:rPr>
+          <w:rFonts w:ascii="Arial" w:hAnsi="Arial" w:cs="Arial"/>
+          <w:sz w:val="22"/>
+          <w:szCs w:val="22"/>
+        </w:rPr>
+        <w:lastRenderedPageBreak/>
+        <w:t xml:space="preserve">system and then maps it to the respective tumor name in the CTR. The box plot in red shows the instances when the LTE-3 + Euclidean </w:t>
       </w:r>
       <w:proofErr w:type="spellStart"/>
       <w:r>
@@ -246,16 +310,7 @@
           <w:sz w:val="22"/>
           <w:szCs w:val="22"/>
         </w:rPr>
-        <w:t xml:space="preserve"> method correctly standardized the CTR </w:t>
-      </w:r>
-      <w:r>
-        <w:rPr>
-          <w:rFonts w:ascii="Arial" w:hAnsi="Arial" w:cs="Arial"/>
-          <w:sz w:val="22"/>
-          <w:szCs w:val="22"/>
-        </w:rPr>
-        <w:lastRenderedPageBreak/>
-        <w:t xml:space="preserve">terms, whereas the blue box plot shows the instances when the method incorrectly standardized the CTR terms. </w:t>
+        <w:t xml:space="preserve"> method correctly standardized the CTR terms, whereas the blue box plot shows the instances when the method incorrectly standardized the CTR terms. </w:t>
       </w:r>
       <w:r>
         <w:rPr>
@@ -2145,6 +2200,7 @@
   <w:style w:type="character" w:default="1" w:styleId="DefaultParagraphFont">
     <w:name w:val="Default Paragraph Font"/>
     <w:uiPriority w:val="1"/>
+    <w:semiHidden/>
     <w:unhideWhenUsed/>
   </w:style>
   <w:style w:type="table" w:default="1" w:styleId="TableNormal">

</xml_diff>